<commit_message>
Potencially unfair clausule remove
</commit_message>
<xml_diff>
--- a/Customer Agreement v3.docx
+++ b/Customer Agreement v3.docx
@@ -273,25 +273,10 @@
         <w:t>Noctua Sapienta</w:t>
       </w:r>
       <w:r>
-        <w:t xml:space="preserve"> no garantiza </w:t>
-      </w:r>
-      <w:r>
-        <w:t xml:space="preserve">la recuperación inmediata de los datos </w:t>
-      </w:r>
-      <w:r>
-        <w:t xml:space="preserve">o </w:t>
-      </w:r>
-      <w:r>
-        <w:t>la funcionalidad completa del sistema. La empresa se esforzará por resolver cualquier problema en un plazo razonable</w:t>
-      </w:r>
-      <w:r>
-        <w:t xml:space="preserve">, </w:t>
-      </w:r>
-      <w:r>
-        <w:t>pero</w:t>
-      </w:r>
-      <w:r>
-        <w:t xml:space="preserve"> no asume responsabilidad por pérdidas de datos, ingresos o cualquier otro daño indirecto resultante de dichas interrupciones.</w:t>
+        <w:t xml:space="preserve"> no garantiza la funcionalidad completa del sistema. La empresa se esforzará por resolver cualquier problema en un plazo razonable</w:t>
+      </w:r>
+      <w:r>
+        <w:t>.</w:t>
       </w:r>
     </w:p>
     <w:p>
@@ -1605,26 +1590,6 @@
 </file>
 
 <file path=customXml/item1.xml><?xml version="1.0" encoding="utf-8"?>
-<?mso-contentType ?>
-<FormTemplates xmlns="http://schemas.microsoft.com/sharepoint/v3/contenttype/forms">
-  <Display>DocumentLibraryForm</Display>
-  <Edit>DocumentLibraryForm</Edit>
-  <New>DocumentLibraryForm</New>
-</FormTemplates>
-</file>
-
-<file path=customXml/item2.xml><?xml version="1.0" encoding="utf-8"?>
-<p:properties xmlns:p="http://schemas.microsoft.com/office/2006/metadata/properties" xmlns:xsi="http://www.w3.org/2001/XMLSchema-instance" xmlns:pc="http://schemas.microsoft.com/office/infopath/2007/PartnerControls">
-  <documentManagement>
-    <TaxCatchAll xmlns="2b39c252-422d-4917-8275-ac89679aa792" xsi:nil="true"/>
-    <lcf76f155ced4ddcb4097134ff3c332f xmlns="b6dc1afd-ce53-44c5-b2ac-e0a0ec51e614">
-      <Terms xmlns="http://schemas.microsoft.com/office/infopath/2007/PartnerControls"/>
-    </lcf76f155ced4ddcb4097134ff3c332f>
-  </documentManagement>
-</p:properties>
-</file>
-
-<file path=customXml/item3.xml><?xml version="1.0" encoding="utf-8"?>
 <ct:contentTypeSchema xmlns:ct="http://schemas.microsoft.com/office/2006/metadata/contentType" xmlns:ma="http://schemas.microsoft.com/office/2006/metadata/properties/metaAttributes" ct:_="" ma:_="" ma:contentTypeName="Documento" ma:contentTypeID="0x0101005A165C394DE5D146ADF2971B236CC5CD" ma:contentTypeVersion="14" ma:contentTypeDescription="Crear nuevo documento." ma:contentTypeScope="" ma:versionID="e857b4f6fda429944435dbcbd57319e0">
   <xsd:schema xmlns:xsd="http://www.w3.org/2001/XMLSchema" xmlns:xs="http://www.w3.org/2001/XMLSchema" xmlns:p="http://schemas.microsoft.com/office/2006/metadata/properties" xmlns:ns2="b6dc1afd-ce53-44c5-b2ac-e0a0ec51e614" xmlns:ns3="2b39c252-422d-4917-8275-ac89679aa792" targetNamespace="http://schemas.microsoft.com/office/2006/metadata/properties" ma:root="true" ma:fieldsID="de2ab5646ca8abbc8091f0b1e3c7a1c9" ns2:_="" ns3:_="">
     <xsd:import namespace="b6dc1afd-ce53-44c5-b2ac-e0a0ec51e614"/>
@@ -1853,10 +1818,41 @@
 </ct:contentTypeSchema>
 </file>
 
+<file path=customXml/item2.xml><?xml version="1.0" encoding="utf-8"?>
+<p:properties xmlns:p="http://schemas.microsoft.com/office/2006/metadata/properties" xmlns:xsi="http://www.w3.org/2001/XMLSchema-instance" xmlns:pc="http://schemas.microsoft.com/office/infopath/2007/PartnerControls">
+  <documentManagement>
+    <TaxCatchAll xmlns="2b39c252-422d-4917-8275-ac89679aa792" xsi:nil="true"/>
+    <lcf76f155ced4ddcb4097134ff3c332f xmlns="b6dc1afd-ce53-44c5-b2ac-e0a0ec51e614">
+      <Terms xmlns="http://schemas.microsoft.com/office/infopath/2007/PartnerControls"/>
+    </lcf76f155ced4ddcb4097134ff3c332f>
+  </documentManagement>
+</p:properties>
+</file>
+
+<file path=customXml/item3.xml><?xml version="1.0" encoding="utf-8"?>
+<?mso-contentType ?>
+<FormTemplates xmlns="http://schemas.microsoft.com/sharepoint/v3/contenttype/forms">
+  <Display>DocumentLibraryForm</Display>
+  <Edit>DocumentLibraryForm</Edit>
+  <New>DocumentLibraryForm</New>
+</FormTemplates>
+</file>
+
 <file path=customXml/itemProps1.xml><?xml version="1.0" encoding="utf-8"?>
-<ds:datastoreItem xmlns:ds="http://schemas.openxmlformats.org/officeDocument/2006/customXml" ds:itemID="{A4AEB623-CE17-4A02-A0E1-A2EE4B8B194C}">
+<ds:datastoreItem xmlns:ds="http://schemas.openxmlformats.org/officeDocument/2006/customXml" ds:itemID="{B2AFF024-8559-41E8-98A5-3A8168F019F8}">
   <ds:schemaRefs>
-    <ds:schemaRef ds:uri="http://schemas.microsoft.com/sharepoint/v3/contenttype/forms"/>
+    <ds:schemaRef ds:uri="http://schemas.microsoft.com/office/2006/metadata/contentType"/>
+    <ds:schemaRef ds:uri="http://schemas.microsoft.com/office/2006/metadata/properties/metaAttributes"/>
+    <ds:schemaRef ds:uri="http://www.w3.org/2001/XMLSchema"/>
+    <ds:schemaRef ds:uri="http://schemas.microsoft.com/office/2006/metadata/properties"/>
+    <ds:schemaRef ds:uri="b6dc1afd-ce53-44c5-b2ac-e0a0ec51e614"/>
+    <ds:schemaRef ds:uri="2b39c252-422d-4917-8275-ac89679aa792"/>
+    <ds:schemaRef ds:uri="http://schemas.microsoft.com/office/2006/documentManagement/types"/>
+    <ds:schemaRef ds:uri="http://schemas.microsoft.com/office/infopath/2007/PartnerControls"/>
+    <ds:schemaRef ds:uri="http://schemas.openxmlformats.org/package/2006/metadata/core-properties"/>
+    <ds:schemaRef ds:uri="http://purl.org/dc/elements/1.1/"/>
+    <ds:schemaRef ds:uri="http://purl.org/dc/terms/"/>
+    <ds:schemaRef ds:uri="http://schemas.microsoft.com/internal/obd"/>
   </ds:schemaRefs>
 </ds:datastoreItem>
 </file>
@@ -1873,20 +1869,9 @@
 </file>
 
 <file path=customXml/itemProps3.xml><?xml version="1.0" encoding="utf-8"?>
-<ds:datastoreItem xmlns:ds="http://schemas.openxmlformats.org/officeDocument/2006/customXml" ds:itemID="{B2AFF024-8559-41E8-98A5-3A8168F019F8}">
+<ds:datastoreItem xmlns:ds="http://schemas.openxmlformats.org/officeDocument/2006/customXml" ds:itemID="{A4AEB623-CE17-4A02-A0E1-A2EE4B8B194C}">
   <ds:schemaRefs>
-    <ds:schemaRef ds:uri="http://schemas.microsoft.com/office/2006/metadata/contentType"/>
-    <ds:schemaRef ds:uri="http://schemas.microsoft.com/office/2006/metadata/properties/metaAttributes"/>
-    <ds:schemaRef ds:uri="http://www.w3.org/2001/XMLSchema"/>
-    <ds:schemaRef ds:uri="http://schemas.microsoft.com/office/2006/metadata/properties"/>
-    <ds:schemaRef ds:uri="b6dc1afd-ce53-44c5-b2ac-e0a0ec51e614"/>
-    <ds:schemaRef ds:uri="2b39c252-422d-4917-8275-ac89679aa792"/>
-    <ds:schemaRef ds:uri="http://schemas.microsoft.com/office/2006/documentManagement/types"/>
-    <ds:schemaRef ds:uri="http://schemas.microsoft.com/office/infopath/2007/PartnerControls"/>
-    <ds:schemaRef ds:uri="http://schemas.openxmlformats.org/package/2006/metadata/core-properties"/>
-    <ds:schemaRef ds:uri="http://purl.org/dc/elements/1.1/"/>
-    <ds:schemaRef ds:uri="http://purl.org/dc/terms/"/>
-    <ds:schemaRef ds:uri="http://schemas.microsoft.com/internal/obd"/>
+    <ds:schemaRef ds:uri="http://schemas.microsoft.com/sharepoint/v3/contenttype/forms"/>
   </ds:schemaRefs>
 </ds:datastoreItem>
 </file>
</xml_diff>